<commit_message>
Forgot to write about 10(c).
</commit_message>
<xml_diff>
--- a/Homework 2/Experimental Evaluations write-up.docx
+++ b/Homework 2/Experimental Evaluations write-up.docx
@@ -334,15 +334,7 @@
               <w:sz w:val="28"/>
               <w:szCs w:val="28"/>
             </w:rPr>
-            <m:t>G</m:t>
-          </m:r>
-          <m:r>
-            <w:rPr>
-              <w:rFonts w:ascii="Cambria Math" w:eastAsiaTheme="minorEastAsia" w:hAnsi="Cambria Math" w:cstheme="majorBidi"/>
-              <w:sz w:val="28"/>
-              <w:szCs w:val="28"/>
-            </w:rPr>
-            <m:t>≔</m:t>
+            <m:t>G≔</m:t>
           </m:r>
           <m:d>
             <m:dPr>
@@ -719,39 +711,7 @@
                       <w:sz w:val="20"/>
                       <w:szCs w:val="20"/>
                     </w:rPr>
-                    <m:t xml:space="preserve">1,    </m:t>
-                  </m:r>
-                  <m:r>
-                    <w:rPr>
-                      <w:rFonts w:ascii="Cambria Math" w:eastAsiaTheme="minorEastAsia" w:hAnsi="Cambria Math" w:cstheme="majorBidi"/>
-                      <w:sz w:val="20"/>
-                      <w:szCs w:val="20"/>
-                    </w:rPr>
-                    <m:t xml:space="preserve">                                                                        </m:t>
-                  </m:r>
-                  <m:r>
-                    <w:rPr>
-                      <w:rFonts w:ascii="Cambria Math" w:eastAsiaTheme="minorEastAsia" w:hAnsi="Cambria Math" w:cstheme="majorBidi"/>
-                      <w:sz w:val="20"/>
-                      <w:szCs w:val="20"/>
-                    </w:rPr>
-                    <m:t xml:space="preserve"> </m:t>
-                  </m:r>
-                  <m:r>
-                    <w:rPr>
-                      <w:rFonts w:ascii="Cambria Math" w:eastAsiaTheme="minorEastAsia" w:hAnsi="Cambria Math" w:cstheme="majorBidi"/>
-                      <w:sz w:val="20"/>
-                      <w:szCs w:val="20"/>
-                    </w:rPr>
-                    <m:t xml:space="preserve"> </m:t>
-                  </m:r>
-                  <m:r>
-                    <w:rPr>
-                      <w:rFonts w:ascii="Cambria Math" w:eastAsiaTheme="minorEastAsia" w:hAnsi="Cambria Math" w:cstheme="majorBidi"/>
-                      <w:sz w:val="20"/>
-                      <w:szCs w:val="20"/>
-                    </w:rPr>
-                    <m:t xml:space="preserve">                        </m:t>
+                    <m:t xml:space="preserve">1,                                                                                                      </m:t>
                   </m:r>
                   <m:d>
                     <m:dPr>
@@ -895,15 +855,7 @@
                       <w:sz w:val="20"/>
                       <w:szCs w:val="20"/>
                     </w:rPr>
-                    <m:t xml:space="preserve">1,  </m:t>
-                  </m:r>
-                  <m:r>
-                    <w:rPr>
-                      <w:rFonts w:ascii="Cambria Math" w:eastAsiaTheme="minorEastAsia" w:hAnsi="Cambria Math" w:cstheme="majorBidi"/>
-                      <w:sz w:val="20"/>
-                      <w:szCs w:val="20"/>
-                    </w:rPr>
-                    <m:t xml:space="preserve">                                                                                                    </m:t>
+                    <m:t xml:space="preserve">1,                                                                                                      </m:t>
                   </m:r>
                   <m:d>
                     <m:dPr>
@@ -1047,15 +999,7 @@
                       <w:sz w:val="20"/>
                       <w:szCs w:val="20"/>
                     </w:rPr>
-                    <m:t xml:space="preserve">1, </m:t>
-                  </m:r>
-                  <m:r>
-                    <w:rPr>
-                      <w:rFonts w:ascii="Cambria Math" w:eastAsiaTheme="minorEastAsia" w:hAnsi="Cambria Math" w:cstheme="majorBidi"/>
-                      <w:sz w:val="20"/>
-                      <w:szCs w:val="20"/>
-                    </w:rPr>
-                    <m:t xml:space="preserve"> </m:t>
+                    <m:t xml:space="preserve">1,  </m:t>
                   </m:r>
                   <m:d>
                     <m:dPr>
@@ -1075,23 +1019,7 @@
                           <w:sz w:val="20"/>
                           <w:szCs w:val="20"/>
                         </w:rPr>
-                        <m:t xml:space="preserve"> </m:t>
-                      </m:r>
-                      <m:r>
-                        <w:rPr>
-                          <w:rFonts w:ascii="Cambria Math" w:eastAsiaTheme="minorEastAsia" w:hAnsi="Cambria Math" w:cstheme="majorBidi"/>
-                          <w:sz w:val="20"/>
-                          <w:szCs w:val="20"/>
-                        </w:rPr>
-                        <m:t>∃</m:t>
-                      </m:r>
-                      <m:r>
-                        <w:rPr>
-                          <w:rFonts w:ascii="Cambria Math" w:eastAsiaTheme="minorEastAsia" w:hAnsi="Cambria Math" w:cstheme="majorBidi"/>
-                          <w:sz w:val="20"/>
-                          <w:szCs w:val="20"/>
-                        </w:rPr>
-                        <m:t>i∈</m:t>
+                        <m:t xml:space="preserve"> ∃i∈</m:t>
                       </m:r>
                       <m:d>
                         <m:dPr>
@@ -1193,15 +1121,7 @@
                           <w:sz w:val="20"/>
                           <w:szCs w:val="20"/>
                         </w:rPr>
-                        <m:t>∃</m:t>
-                      </m:r>
-                      <m:r>
-                        <w:rPr>
-                          <w:rFonts w:ascii="Cambria Math" w:eastAsiaTheme="minorEastAsia" w:hAnsi="Cambria Math" w:cstheme="majorBidi"/>
-                          <w:sz w:val="20"/>
-                          <w:szCs w:val="20"/>
-                        </w:rPr>
-                        <m:t>j∈</m:t>
+                        <m:t>∃j∈</m:t>
                       </m:r>
                       <m:d>
                         <m:dPr>
@@ -1323,23 +1243,7 @@
                       <w:sz w:val="20"/>
                       <w:szCs w:val="20"/>
                     </w:rPr>
-                    <m:t>0,</m:t>
-                  </m:r>
-                  <m:r>
-                    <w:rPr>
-                      <w:rFonts w:ascii="Cambria Math" w:eastAsiaTheme="minorEastAsia" w:hAnsi="Cambria Math" w:cstheme="majorBidi"/>
-                      <w:sz w:val="20"/>
-                      <w:szCs w:val="20"/>
-                    </w:rPr>
-                    <m:t xml:space="preserve">                                                                                                                                    </m:t>
-                  </m:r>
-                  <m:r>
-                    <w:rPr>
-                      <w:rFonts w:ascii="Cambria Math" w:eastAsiaTheme="minorEastAsia" w:hAnsi="Cambria Math" w:cstheme="majorBidi"/>
-                      <w:sz w:val="20"/>
-                      <w:szCs w:val="20"/>
-                    </w:rPr>
-                    <m:t xml:space="preserve">     else</m:t>
+                    <m:t>0,                                                                                                                                         else</m:t>
                   </m:r>
                 </m:e>
               </m:eqArr>
@@ -1497,23 +1401,7 @@
                           <w:sz w:val="20"/>
                           <w:szCs w:val="20"/>
                         </w:rPr>
-                        <m:t xml:space="preserve">1,                                                 </m:t>
-                      </m:r>
-                      <m:r>
-                        <w:rPr>
-                          <w:rFonts w:ascii="Cambria Math" w:eastAsiaTheme="minorEastAsia" w:hAnsi="Cambria Math" w:cstheme="majorBidi"/>
-                          <w:sz w:val="20"/>
-                          <w:szCs w:val="20"/>
-                        </w:rPr>
-                        <m:t xml:space="preserve">                                                            </m:t>
-                      </m:r>
-                      <m:r>
-                        <w:rPr>
-                          <w:rFonts w:ascii="Cambria Math" w:eastAsiaTheme="minorEastAsia" w:hAnsi="Cambria Math" w:cstheme="majorBidi"/>
-                          <w:sz w:val="20"/>
-                          <w:szCs w:val="20"/>
-                        </w:rPr>
-                        <m:t xml:space="preserve">      </m:t>
+                        <m:t xml:space="preserve">1,                                                                                                                   </m:t>
                       </m:r>
                       <m:d>
                         <m:dPr>
@@ -1635,15 +1523,7 @@
                               <w:sz w:val="20"/>
                               <w:szCs w:val="20"/>
                             </w:rPr>
-                            <m:t>=</m:t>
-                          </m:r>
-                          <m:r>
-                            <w:rPr>
-                              <w:rFonts w:ascii="Cambria Math" w:eastAsiaTheme="minorEastAsia" w:hAnsi="Cambria Math" w:cstheme="majorBidi"/>
-                              <w:sz w:val="20"/>
-                              <w:szCs w:val="20"/>
-                            </w:rPr>
-                            <m:t>y</m:t>
+                            <m:t>=y</m:t>
                           </m:r>
                         </m:e>
                       </m:d>
@@ -1685,23 +1565,7 @@
                           <w:sz w:val="20"/>
                           <w:szCs w:val="20"/>
                         </w:rPr>
-                        <m:t xml:space="preserve">1,                           </m:t>
-                      </m:r>
-                      <m:r>
-                        <w:rPr>
-                          <w:rFonts w:ascii="Cambria Math" w:eastAsiaTheme="minorEastAsia" w:hAnsi="Cambria Math" w:cstheme="majorBidi"/>
-                          <w:sz w:val="20"/>
-                          <w:szCs w:val="20"/>
-                        </w:rPr>
-                        <m:t xml:space="preserve">                                                           </m:t>
-                      </m:r>
-                      <m:r>
-                        <w:rPr>
-                          <w:rFonts w:ascii="Cambria Math" w:eastAsiaTheme="minorEastAsia" w:hAnsi="Cambria Math" w:cstheme="majorBidi"/>
-                          <w:sz w:val="20"/>
-                          <w:szCs w:val="20"/>
-                        </w:rPr>
-                        <m:t xml:space="preserve">                              </m:t>
+                        <m:t xml:space="preserve">1,                                                                                                                    </m:t>
                       </m:r>
                       <m:d>
                         <m:dPr>
@@ -1793,15 +1657,7 @@
                               <w:sz w:val="20"/>
                               <w:szCs w:val="20"/>
                             </w:rPr>
-                            <m:t>=</m:t>
-                          </m:r>
-                          <m:r>
-                            <w:rPr>
-                              <w:rFonts w:ascii="Cambria Math" w:eastAsiaTheme="minorEastAsia" w:hAnsi="Cambria Math" w:cstheme="majorBidi"/>
-                              <w:sz w:val="20"/>
-                              <w:szCs w:val="20"/>
-                            </w:rPr>
-                            <m:t>x</m:t>
+                            <m:t>=x</m:t>
                           </m:r>
                         </m:e>
                       </m:d>
@@ -1873,15 +1729,7 @@
                           <w:sz w:val="20"/>
                           <w:szCs w:val="20"/>
                         </w:rPr>
-                        <m:t xml:space="preserve">1,  </m:t>
-                      </m:r>
-                      <m:r>
-                        <w:rPr>
-                          <w:rFonts w:ascii="Cambria Math" w:eastAsiaTheme="minorEastAsia" w:hAnsi="Cambria Math" w:cstheme="majorBidi"/>
-                          <w:sz w:val="20"/>
-                          <w:szCs w:val="20"/>
-                        </w:rPr>
-                        <m:t xml:space="preserve">                                                                        </m:t>
+                        <m:t xml:space="preserve">1,                                                                          </m:t>
                       </m:r>
                       <m:d>
                         <m:dPr>
@@ -2109,39 +1957,7 @@
                           <w:sz w:val="20"/>
                           <w:szCs w:val="20"/>
                         </w:rPr>
-                        <m:t xml:space="preserve">0,           </m:t>
-                      </m:r>
-                      <m:r>
-                        <w:rPr>
-                          <w:rFonts w:ascii="Cambria Math" w:eastAsiaTheme="minorEastAsia" w:hAnsi="Cambria Math" w:cstheme="majorBidi"/>
-                          <w:sz w:val="20"/>
-                          <w:szCs w:val="20"/>
-                        </w:rPr>
-                        <m:t xml:space="preserve">     </m:t>
-                      </m:r>
-                      <m:r>
-                        <w:rPr>
-                          <w:rFonts w:ascii="Cambria Math" w:eastAsiaTheme="minorEastAsia" w:hAnsi="Cambria Math" w:cstheme="majorBidi"/>
-                          <w:sz w:val="20"/>
-                          <w:szCs w:val="20"/>
-                        </w:rPr>
-                        <m:t xml:space="preserve">  </m:t>
-                      </m:r>
-                      <m:r>
-                        <w:rPr>
-                          <w:rFonts w:ascii="Cambria Math" w:eastAsiaTheme="minorEastAsia" w:hAnsi="Cambria Math" w:cstheme="majorBidi"/>
-                          <w:sz w:val="20"/>
-                          <w:szCs w:val="20"/>
-                        </w:rPr>
-                        <m:t xml:space="preserve">    </m:t>
-                      </m:r>
-                      <m:r>
-                        <w:rPr>
-                          <w:rFonts w:ascii="Cambria Math" w:eastAsiaTheme="minorEastAsia" w:hAnsi="Cambria Math" w:cstheme="majorBidi"/>
-                          <w:sz w:val="20"/>
-                          <w:szCs w:val="20"/>
-                        </w:rPr>
-                        <m:t xml:space="preserve">           </m:t>
+                        <m:t xml:space="preserve">0,                                 </m:t>
                       </m:r>
                       <m:d>
                         <m:dPr>
@@ -2889,15 +2705,7 @@
                                   <w:sz w:val="20"/>
                                   <w:szCs w:val="20"/>
                                 </w:rPr>
-                                <m:t>j</m:t>
-                              </m:r>
-                              <m:r>
-                                <w:rPr>
-                                  <w:rFonts w:ascii="Cambria Math" w:eastAsiaTheme="minorEastAsia" w:hAnsi="Cambria Math" w:cstheme="majorBidi"/>
-                                  <w:sz w:val="20"/>
-                                  <w:szCs w:val="20"/>
-                                </w:rPr>
-                                <m:t>=1</m:t>
+                                <m:t>j=1</m:t>
                               </m:r>
                             </m:sub>
                             <m:sup>
@@ -2961,55 +2769,7 @@
                       <w:sz w:val="20"/>
                       <w:szCs w:val="20"/>
                     </w:rPr>
-                    <m:t xml:space="preserve">0,  </m:t>
-                  </m:r>
-                  <m:r>
-                    <w:rPr>
-                      <w:rFonts w:ascii="Cambria Math" w:eastAsiaTheme="minorEastAsia" w:hAnsi="Cambria Math" w:cstheme="majorBidi"/>
-                      <w:sz w:val="20"/>
-                      <w:szCs w:val="20"/>
-                    </w:rPr>
-                    <m:t xml:space="preserve">                                                 </m:t>
-                  </m:r>
-                  <m:r>
-                    <w:rPr>
-                      <w:rFonts w:ascii="Cambria Math" w:eastAsiaTheme="minorEastAsia" w:hAnsi="Cambria Math" w:cstheme="majorBidi"/>
-                      <w:sz w:val="20"/>
-                      <w:szCs w:val="20"/>
-                    </w:rPr>
-                    <m:t xml:space="preserve"> </m:t>
-                  </m:r>
-                  <m:r>
-                    <w:rPr>
-                      <w:rFonts w:ascii="Cambria Math" w:eastAsiaTheme="minorEastAsia" w:hAnsi="Cambria Math" w:cstheme="majorBidi"/>
-                      <w:sz w:val="20"/>
-                      <w:szCs w:val="20"/>
-                    </w:rPr>
-                    <m:t xml:space="preserve"> </m:t>
-                  </m:r>
-                  <m:r>
-                    <w:rPr>
-                      <w:rFonts w:ascii="Cambria Math" w:eastAsiaTheme="minorEastAsia" w:hAnsi="Cambria Math" w:cstheme="majorBidi"/>
-                      <w:sz w:val="20"/>
-                      <w:szCs w:val="20"/>
-                    </w:rPr>
-                    <m:t xml:space="preserve">             </m:t>
-                  </m:r>
-                  <m:r>
-                    <w:rPr>
-                      <w:rFonts w:ascii="Cambria Math" w:eastAsiaTheme="minorEastAsia" w:hAnsi="Cambria Math" w:cstheme="majorBidi"/>
-                      <w:sz w:val="20"/>
-                      <w:szCs w:val="20"/>
-                    </w:rPr>
-                    <m:t xml:space="preserve"> </m:t>
-                  </m:r>
-                  <m:r>
-                    <w:rPr>
-                      <w:rFonts w:ascii="Cambria Math" w:eastAsiaTheme="minorEastAsia" w:hAnsi="Cambria Math" w:cstheme="majorBidi"/>
-                      <w:sz w:val="20"/>
-                      <w:szCs w:val="20"/>
-                    </w:rPr>
-                    <m:t xml:space="preserve">         </m:t>
+                    <m:t xml:space="preserve">0,                                                                            </m:t>
                   </m:r>
                   <m:d>
                     <m:dPr>
@@ -3205,23 +2965,7 @@
                                   <w:sz w:val="20"/>
                                   <w:szCs w:val="20"/>
                                 </w:rPr>
-                                <m:t>j</m:t>
-                              </m:r>
-                              <m:r>
-                                <w:rPr>
-                                  <w:rFonts w:ascii="Cambria Math" w:eastAsiaTheme="minorEastAsia" w:hAnsi="Cambria Math" w:cstheme="majorBidi"/>
-                                  <w:sz w:val="20"/>
-                                  <w:szCs w:val="20"/>
-                                </w:rPr>
-                                <m:t>=</m:t>
-                              </m:r>
-                              <m:r>
-                                <w:rPr>
-                                  <w:rFonts w:ascii="Cambria Math" w:eastAsiaTheme="minorEastAsia" w:hAnsi="Cambria Math" w:cstheme="majorBidi"/>
-                                  <w:sz w:val="20"/>
-                                  <w:szCs w:val="20"/>
-                                </w:rPr>
-                                <m:t>1</m:t>
+                                <m:t>j=1</m:t>
                               </m:r>
                             </m:sub>
                             <m:sup>
@@ -3329,39 +3073,7 @@
                       <w:sz w:val="20"/>
                       <w:szCs w:val="20"/>
                     </w:rPr>
-                    <m:t xml:space="preserve">0, </m:t>
-                  </m:r>
-                  <m:r>
-                    <w:rPr>
-                      <w:rFonts w:ascii="Cambria Math" w:eastAsiaTheme="minorEastAsia" w:hAnsi="Cambria Math" w:cstheme="majorBidi"/>
-                      <w:sz w:val="20"/>
-                      <w:szCs w:val="20"/>
-                    </w:rPr>
-                    <m:t xml:space="preserve">                                                                                          </m:t>
-                  </m:r>
-                  <m:r>
-                    <w:rPr>
-                      <w:rFonts w:ascii="Cambria Math" w:eastAsiaTheme="minorEastAsia" w:hAnsi="Cambria Math" w:cstheme="majorBidi"/>
-                      <w:sz w:val="20"/>
-                      <w:szCs w:val="20"/>
-                    </w:rPr>
-                    <m:t xml:space="preserve">                                                                                    </m:t>
-                  </m:r>
-                  <m:r>
-                    <w:rPr>
-                      <w:rFonts w:ascii="Cambria Math" w:eastAsiaTheme="minorEastAsia" w:hAnsi="Cambria Math" w:cstheme="majorBidi"/>
-                      <w:sz w:val="20"/>
-                      <w:szCs w:val="20"/>
-                    </w:rPr>
-                    <m:t xml:space="preserve">                    </m:t>
-                  </m:r>
-                  <m:r>
-                    <w:rPr>
-                      <w:rFonts w:ascii="Cambria Math" w:eastAsiaTheme="minorEastAsia" w:hAnsi="Cambria Math" w:cstheme="majorBidi"/>
-                      <w:sz w:val="20"/>
-                      <w:szCs w:val="20"/>
-                    </w:rPr>
-                    <m:t xml:space="preserve"> x=y=t</m:t>
+                    <m:t>0,                                                                                                                                                                                                    x=y=t</m:t>
                   </m:r>
                   <m:ctrlPr>
                     <w:rPr>
@@ -3417,15 +3129,7 @@
                       <w:sz w:val="20"/>
                       <w:szCs w:val="20"/>
                     </w:rPr>
-                    <m:t xml:space="preserve">                                                                                                                                                                        </m:t>
-                  </m:r>
-                  <m:r>
-                    <w:rPr>
-                      <w:rFonts w:ascii="Cambria Math" w:eastAsiaTheme="minorEastAsia" w:hAnsi="Cambria Math" w:cstheme="majorBidi"/>
-                      <w:sz w:val="20"/>
-                      <w:szCs w:val="20"/>
-                    </w:rPr>
-                    <m:t xml:space="preserve">                       </m:t>
+                    <m:t xml:space="preserve">                                                                                                                                                                                               </m:t>
                   </m:r>
                   <m:r>
                     <w:rPr>
@@ -3433,15 +3137,7 @@
                       <w:sz w:val="20"/>
                       <w:szCs w:val="20"/>
                     </w:rPr>
-                    <m:t xml:space="preserve">  </m:t>
-                  </m:r>
-                  <m:r>
-                    <w:rPr>
-                      <w:rFonts w:ascii="Cambria Math" w:eastAsia="Cambria Math" w:hAnsi="Cambria Math" w:cs="Cambria Math"/>
-                      <w:sz w:val="20"/>
-                      <w:szCs w:val="20"/>
-                    </w:rPr>
-                    <m:t>else</m:t>
+                    <m:t xml:space="preserve">  else</m:t>
                   </m:r>
                 </m:e>
               </m:eqArr>
@@ -4966,7 +4662,359 @@
           <w:sz w:val="28"/>
           <w:szCs w:val="28"/>
         </w:rPr>
-        <w:t xml:space="preserve">(b) </w:t>
+        <w:t>(c)</w:t>
+      </w:r>
+      <w:r>
+        <w:rPr>
+          <w:rFonts w:eastAsiaTheme="minorEastAsia" w:cstheme="majorBidi"/>
+          <w:sz w:val="28"/>
+          <w:szCs w:val="28"/>
+        </w:rPr>
+        <w:t xml:space="preserve"> </w:t>
+      </w:r>
+      <w:r>
+        <w:rPr>
+          <w:rFonts w:eastAsiaTheme="minorEastAsia" w:cstheme="majorBidi"/>
+          <w:sz w:val="28"/>
+          <w:szCs w:val="28"/>
+        </w:rPr>
+        <w:t xml:space="preserve">In our first example, there were five drivers and five riders, driver 0 could only be matched to rider 1, driver 1 could only be matched to riders 0, 1, driver 2 could only be matched to rider 0, driver 3 could only be matched to riders 2 and 4, </w:t>
+      </w:r>
+      <w:r>
+        <w:rPr>
+          <w:rFonts w:eastAsiaTheme="minorEastAsia" w:cstheme="majorBidi"/>
+          <w:sz w:val="28"/>
+          <w:szCs w:val="28"/>
+        </w:rPr>
+        <w:t>driver</w:t>
+      </w:r>
+      <w:r>
+        <w:rPr>
+          <w:rFonts w:eastAsiaTheme="minorEastAsia" w:cstheme="majorBidi"/>
+          <w:sz w:val="28"/>
+          <w:szCs w:val="28"/>
+        </w:rPr>
+        <w:t xml:space="preserve"> 4 could only be matched to rider</w:t>
+      </w:r>
+      <w:r>
+        <w:rPr>
+          <w:rFonts w:eastAsiaTheme="minorEastAsia" w:cstheme="majorBidi"/>
+          <w:sz w:val="28"/>
+          <w:szCs w:val="28"/>
+        </w:rPr>
+        <w:t>s</w:t>
+      </w:r>
+      <w:r>
+        <w:rPr>
+          <w:rFonts w:eastAsiaTheme="minorEastAsia" w:cstheme="majorBidi"/>
+          <w:sz w:val="28"/>
+          <w:szCs w:val="28"/>
+        </w:rPr>
+        <w:t xml:space="preserve"> </w:t>
+      </w:r>
+      <w:r>
+        <w:rPr>
+          <w:rFonts w:eastAsiaTheme="minorEastAsia" w:cstheme="majorBidi"/>
+          <w:sz w:val="28"/>
+          <w:szCs w:val="28"/>
+        </w:rPr>
+        <w:t>2,</w:t>
+      </w:r>
+      <w:r>
+        <w:rPr>
+          <w:rFonts w:eastAsiaTheme="minorEastAsia" w:cstheme="majorBidi"/>
+          <w:sz w:val="28"/>
+          <w:szCs w:val="28"/>
+        </w:rPr>
+        <w:t xml:space="preserve"> </w:t>
+      </w:r>
+      <w:r>
+        <w:rPr>
+          <w:rFonts w:eastAsiaTheme="minorEastAsia" w:cstheme="majorBidi"/>
+          <w:sz w:val="28"/>
+          <w:szCs w:val="28"/>
+        </w:rPr>
+        <w:t>3</w:t>
+      </w:r>
+      <w:r>
+        <w:rPr>
+          <w:rFonts w:eastAsiaTheme="minorEastAsia" w:cstheme="majorBidi"/>
+          <w:sz w:val="28"/>
+          <w:szCs w:val="28"/>
+        </w:rPr>
+        <w:t>.</w:t>
+      </w:r>
+    </w:p>
+    <w:p>
+      <w:pPr>
+        <w:bidi w:val="0"/>
+        <w:jc w:val="both"/>
+        <w:rPr>
+          <w:rFonts w:eastAsiaTheme="minorEastAsia" w:cstheme="majorBidi"/>
+          <w:sz w:val="28"/>
+          <w:szCs w:val="28"/>
+        </w:rPr>
+      </w:pPr>
+      <w:r>
+        <w:rPr>
+          <w:rFonts w:eastAsiaTheme="minorEastAsia" w:cstheme="majorBidi"/>
+          <w:sz w:val="28"/>
+          <w:szCs w:val="28"/>
+        </w:rPr>
+        <w:t xml:space="preserve">In that example we found out that </w:t>
+      </w:r>
+      <w:r>
+        <w:rPr>
+          <w:rFonts w:eastAsiaTheme="minorEastAsia" w:cstheme="majorBidi"/>
+          <w:sz w:val="28"/>
+          <w:szCs w:val="28"/>
+        </w:rPr>
+        <w:t>the size of the maximal matching is fou</w:t>
+      </w:r>
+      <w:r>
+        <w:rPr>
+          <w:rFonts w:eastAsiaTheme="minorEastAsia" w:cstheme="majorBidi"/>
+          <w:sz w:val="28"/>
+          <w:szCs w:val="28"/>
+        </w:rPr>
+        <w:t>r</w:t>
+      </w:r>
+      <w:r>
+        <w:rPr>
+          <w:rFonts w:eastAsiaTheme="minorEastAsia" w:cstheme="majorBidi"/>
+          <w:sz w:val="28"/>
+          <w:szCs w:val="28"/>
+        </w:rPr>
+        <w:t xml:space="preserve"> and an instance of such matching is the instance where driver 0 is matched to rider 1, driver 1 is matched to rider 0, driver 3 is matched to rider 2, rider 3 is matched to rider 3 and driver 3 and rider 4 are left unmatched.</w:t>
+      </w:r>
+    </w:p>
+    <w:p>
+      <w:pPr>
+        <w:bidi w:val="0"/>
+        <w:jc w:val="both"/>
+        <w:rPr>
+          <w:rFonts w:eastAsiaTheme="minorEastAsia" w:cstheme="majorBidi"/>
+          <w:sz w:val="28"/>
+          <w:szCs w:val="28"/>
+        </w:rPr>
+      </w:pPr>
+      <w:r>
+        <w:rPr>
+          <w:rFonts w:eastAsiaTheme="minorEastAsia" w:cstheme="majorBidi"/>
+          <w:sz w:val="28"/>
+          <w:szCs w:val="28"/>
+        </w:rPr>
+        <w:t>In our second example, there were fo</w:t>
+      </w:r>
+      <w:r>
+        <w:rPr>
+          <w:rFonts w:eastAsiaTheme="minorEastAsia" w:cstheme="majorBidi"/>
+          <w:sz w:val="28"/>
+          <w:szCs w:val="28"/>
+        </w:rPr>
+        <w:t>u</w:t>
+      </w:r>
+      <w:r>
+        <w:rPr>
+          <w:rFonts w:eastAsiaTheme="minorEastAsia" w:cstheme="majorBidi"/>
+          <w:sz w:val="28"/>
+          <w:szCs w:val="28"/>
+        </w:rPr>
+        <w:t xml:space="preserve">r </w:t>
+      </w:r>
+      <w:r>
+        <w:rPr>
+          <w:rFonts w:eastAsiaTheme="minorEastAsia" w:cstheme="majorBidi"/>
+          <w:sz w:val="28"/>
+          <w:szCs w:val="28"/>
+        </w:rPr>
+        <w:t>drivers and</w:t>
+      </w:r>
+      <w:r>
+        <w:rPr>
+          <w:rFonts w:eastAsiaTheme="minorEastAsia" w:cstheme="majorBidi"/>
+          <w:sz w:val="28"/>
+          <w:szCs w:val="28"/>
+        </w:rPr>
+        <w:t xml:space="preserve"> four</w:t>
+      </w:r>
+      <w:r>
+        <w:rPr>
+          <w:rFonts w:eastAsiaTheme="minorEastAsia" w:cstheme="majorBidi"/>
+          <w:sz w:val="28"/>
+          <w:szCs w:val="28"/>
+        </w:rPr>
+        <w:t xml:space="preserve"> riders, </w:t>
+      </w:r>
+      <w:r>
+        <w:rPr>
+          <w:rFonts w:eastAsiaTheme="minorEastAsia" w:cstheme="majorBidi"/>
+          <w:sz w:val="28"/>
+          <w:szCs w:val="28"/>
+        </w:rPr>
+        <w:t xml:space="preserve">where </w:t>
+      </w:r>
+      <w:r>
+        <w:rPr>
+          <w:rFonts w:eastAsiaTheme="minorEastAsia" w:cstheme="majorBidi"/>
+          <w:sz w:val="28"/>
+          <w:szCs w:val="28"/>
+        </w:rPr>
+        <w:t xml:space="preserve">driver </w:t>
+      </w:r>
+      <m:oMath>
+        <m:r>
+          <w:rPr>
+            <w:rFonts w:ascii="Cambria Math" w:eastAsiaTheme="minorEastAsia" w:hAnsi="Cambria Math" w:cstheme="majorBidi"/>
+            <w:sz w:val="28"/>
+            <w:szCs w:val="28"/>
+          </w:rPr>
+          <m:t>i</m:t>
+        </m:r>
+      </m:oMath>
+      <w:r>
+        <w:rPr>
+          <w:rFonts w:eastAsiaTheme="minorEastAsia" w:cstheme="majorBidi"/>
+          <w:sz w:val="28"/>
+          <w:szCs w:val="28"/>
+        </w:rPr>
+        <w:t xml:space="preserve"> could be matched to riders </w:t>
+      </w:r>
+      <m:oMath>
+        <m:r>
+          <w:rPr>
+            <w:rFonts w:ascii="Cambria Math" w:eastAsiaTheme="minorEastAsia" w:hAnsi="Cambria Math" w:cstheme="majorBidi"/>
+            <w:sz w:val="28"/>
+            <w:szCs w:val="28"/>
+          </w:rPr>
+          <m:t>i</m:t>
+        </m:r>
+      </m:oMath>
+      <w:r>
+        <w:rPr>
+          <w:rFonts w:eastAsiaTheme="minorEastAsia" w:cstheme="majorBidi"/>
+          <w:sz w:val="28"/>
+          <w:szCs w:val="28"/>
+        </w:rPr>
+        <w:t xml:space="preserve"> and </w:t>
+      </w:r>
+      <m:oMath>
+        <m:r>
+          <w:rPr>
+            <w:rFonts w:ascii="Cambria Math" w:eastAsiaTheme="minorEastAsia" w:hAnsi="Cambria Math" w:cstheme="majorBidi"/>
+            <w:sz w:val="28"/>
+            <w:szCs w:val="28"/>
+          </w:rPr>
+          <m:t>i+1</m:t>
+        </m:r>
+      </m:oMath>
+      <w:r>
+        <w:rPr>
+          <w:rFonts w:eastAsiaTheme="minorEastAsia" w:cstheme="majorBidi"/>
+          <w:sz w:val="28"/>
+          <w:szCs w:val="28"/>
+        </w:rPr>
+        <w:t xml:space="preserve">, except the last driver that could only be matched to rider </w:t>
+      </w:r>
+      <m:oMath>
+        <m:r>
+          <w:rPr>
+            <w:rFonts w:ascii="Cambria Math" w:eastAsiaTheme="minorEastAsia" w:hAnsi="Cambria Math" w:cstheme="majorBidi"/>
+            <w:sz w:val="28"/>
+            <w:szCs w:val="28"/>
+          </w:rPr>
+          <m:t>3</m:t>
+        </m:r>
+      </m:oMath>
+      <w:r>
+        <w:rPr>
+          <w:rFonts w:eastAsiaTheme="minorEastAsia" w:cstheme="majorBidi"/>
+          <w:sz w:val="28"/>
+          <w:szCs w:val="28"/>
+        </w:rPr>
+        <w:t>.</w:t>
+      </w:r>
+    </w:p>
+    <w:p>
+      <w:pPr>
+        <w:bidi w:val="0"/>
+        <w:jc w:val="both"/>
+        <w:rPr>
+          <w:rFonts w:eastAsiaTheme="minorEastAsia" w:cstheme="majorBidi"/>
+          <w:sz w:val="28"/>
+          <w:szCs w:val="28"/>
+        </w:rPr>
+      </w:pPr>
+      <w:r>
+        <w:rPr>
+          <w:rFonts w:eastAsiaTheme="minorEastAsia" w:cstheme="majorBidi"/>
+          <w:sz w:val="28"/>
+          <w:szCs w:val="28"/>
+        </w:rPr>
+        <w:t xml:space="preserve">In that example we found that the </w:t>
+      </w:r>
+      <w:r>
+        <w:rPr>
+          <w:rFonts w:eastAsiaTheme="minorEastAsia" w:cstheme="majorBidi"/>
+          <w:sz w:val="28"/>
+          <w:szCs w:val="28"/>
+        </w:rPr>
+        <w:t xml:space="preserve">size of the maximal matching is 4 and that in that matching driver </w:t>
+      </w:r>
+      <m:oMath>
+        <m:r>
+          <w:rPr>
+            <w:rFonts w:ascii="Cambria Math" w:eastAsiaTheme="minorEastAsia" w:hAnsi="Cambria Math" w:cstheme="majorBidi"/>
+            <w:sz w:val="28"/>
+            <w:szCs w:val="28"/>
+          </w:rPr>
+          <m:t>i</m:t>
+        </m:r>
+      </m:oMath>
+      <w:r>
+        <w:rPr>
+          <w:rFonts w:eastAsiaTheme="minorEastAsia" w:cstheme="majorBidi"/>
+          <w:sz w:val="28"/>
+          <w:szCs w:val="28"/>
+        </w:rPr>
+        <w:t xml:space="preserve"> is matched to rider </w:t>
+      </w:r>
+      <m:oMath>
+        <m:r>
+          <w:rPr>
+            <w:rFonts w:ascii="Cambria Math" w:eastAsiaTheme="minorEastAsia" w:hAnsi="Cambria Math" w:cstheme="majorBidi"/>
+            <w:sz w:val="28"/>
+            <w:szCs w:val="28"/>
+          </w:rPr>
+          <m:t>i</m:t>
+        </m:r>
+      </m:oMath>
+    </w:p>
+    <w:p>
+      <w:pPr>
+        <w:bidi w:val="0"/>
+        <w:jc w:val="both"/>
+        <w:rPr>
+          <w:rFonts w:eastAsiaTheme="minorEastAsia" w:cstheme="majorBidi"/>
+          <w:sz w:val="28"/>
+          <w:szCs w:val="28"/>
+        </w:rPr>
+      </w:pPr>
+      <w:r>
+        <w:rPr>
+          <w:rFonts w:eastAsiaTheme="minorEastAsia" w:cstheme="majorBidi"/>
+          <w:sz w:val="28"/>
+          <w:szCs w:val="28"/>
+        </w:rPr>
+        <w:t>(</w:t>
+      </w:r>
+      <w:r>
+        <w:rPr>
+          <w:rFonts w:eastAsiaTheme="minorEastAsia" w:cstheme="majorBidi"/>
+          <w:sz w:val="28"/>
+          <w:szCs w:val="28"/>
+        </w:rPr>
+        <w:t xml:space="preserve">d) </w:t>
       </w:r>
       <w:r>
         <w:rPr>
@@ -5032,7 +5080,7 @@
     <w:p>
       <w:pPr>
         <w:bidi w:val="0"/>
-        <w:jc w:val="both"/>
+        <w:jc w:val="center"/>
         <w:rPr>
           <w:rFonts w:eastAsiaTheme="minorEastAsia" w:cstheme="majorBidi"/>
           <w:sz w:val="28"/>
@@ -5047,9 +5095,9 @@
           <w:szCs w:val="28"/>
         </w:rPr>
         <w:drawing>
-          <wp:inline distT="0" distB="0" distL="0" distR="0" wp14:anchorId="71C6C3F3" wp14:editId="710F762E">
-            <wp:extent cx="5263515" cy="3156585"/>
-            <wp:effectExtent l="0" t="0" r="0" b="5715"/>
+          <wp:inline distT="0" distB="0" distL="0" distR="0" wp14:anchorId="71C6C3F3" wp14:editId="583ADB34">
+            <wp:extent cx="3512681" cy="2106592"/>
+            <wp:effectExtent l="0" t="0" r="0" b="8255"/>
             <wp:docPr id="40303899" name="תמונה 1"/>
             <wp:cNvGraphicFramePr>
               <a:graphicFrameLocks xmlns:a="http://schemas.openxmlformats.org/drawingml/2006/main" noChangeAspect="1"/>
@@ -5064,7 +5112,7 @@
                     </pic:cNvPicPr>
                   </pic:nvPicPr>
                   <pic:blipFill>
-                    <a:blip r:embed="rId4">
+                    <a:blip r:embed="rId4" cstate="print">
                       <a:extLst>
                         <a:ext uri="{28A0092B-C50C-407E-A947-70E740481C1C}">
                           <a14:useLocalDpi xmlns:a14="http://schemas.microsoft.com/office/drawing/2010/main" val="0"/>
@@ -5079,7 +5127,7 @@
                   <pic:spPr bwMode="auto">
                     <a:xfrm>
                       <a:off x="0" y="0"/>
-                      <a:ext cx="5263515" cy="3156585"/>
+                      <a:ext cx="3525465" cy="2114259"/>
                     </a:xfrm>
                     <a:prstGeom prst="rect">
                       <a:avLst/>
@@ -5113,6 +5161,7 @@
           <w:sz w:val="28"/>
           <w:szCs w:val="28"/>
         </w:rPr>
+        <w:lastRenderedPageBreak/>
         <w:t xml:space="preserve">to estimate the probability we </w:t>
       </w:r>
       <w:r>

</xml_diff>

<commit_message>
Updated pdf and word.
</commit_message>
<xml_diff>
--- a/Homework 2/Experimental Evaluations write-up.docx
+++ b/Homework 2/Experimental Evaluations write-up.docx
@@ -386,7 +386,21 @@
           <w:sz w:val="28"/>
           <w:szCs w:val="28"/>
         </w:rPr>
-        <w:t>It should take the code of question 9 around 2 hours to run.</w:t>
+        <w:t xml:space="preserve">It should take the code of question 9 around </w:t>
+      </w:r>
+      <w:r>
+        <w:rPr>
+          <w:sz w:val="28"/>
+          <w:szCs w:val="28"/>
+        </w:rPr>
+        <w:t>two and a half</w:t>
+      </w:r>
+      <w:r>
+        <w:rPr>
+          <w:sz w:val="28"/>
+          <w:szCs w:val="28"/>
+        </w:rPr>
+        <w:t xml:space="preserve"> hours to run.</w:t>
       </w:r>
     </w:p>
     <w:p>
@@ -410,7 +424,23 @@
           <w:sz w:val="28"/>
           <w:szCs w:val="28"/>
         </w:rPr>
-        <w:t>We get a complete cascade in 28 of the BRD runs.</w:t>
+        <w:t xml:space="preserve">We get a complete cascade in </w:t>
+      </w:r>
+      <w:proofErr w:type="gramStart"/>
+      <w:r>
+        <w:rPr>
+          <w:sz w:val="28"/>
+          <w:szCs w:val="28"/>
+        </w:rPr>
+        <w:t>28</w:t>
+      </w:r>
+      <w:proofErr w:type="gramEnd"/>
+      <w:r>
+        <w:rPr>
+          <w:sz w:val="28"/>
+          <w:szCs w:val="28"/>
+        </w:rPr>
+        <w:t xml:space="preserve"> of the BRD runs.</w:t>
       </w:r>
     </w:p>
     <w:p>
@@ -538,12 +568,21 @@
         </w:rPr>
         <w:t xml:space="preserve"> to hit nodes in all of them if you sample </w:t>
       </w:r>
-      <w:r>
-        <w:rPr>
-          <w:sz w:val="28"/>
-          <w:szCs w:val="28"/>
-        </w:rPr>
-        <w:t>10 nodes randomly.</w:t>
+      <w:proofErr w:type="gramStart"/>
+      <w:r>
+        <w:rPr>
+          <w:sz w:val="28"/>
+          <w:szCs w:val="28"/>
+        </w:rPr>
+        <w:t>10</w:t>
+      </w:r>
+      <w:proofErr w:type="gramEnd"/>
+      <w:r>
+        <w:rPr>
+          <w:sz w:val="28"/>
+          <w:szCs w:val="28"/>
+        </w:rPr>
+        <w:t xml:space="preserve"> nodes randomly.</w:t>
       </w:r>
     </w:p>
     <w:p>
@@ -712,6 +751,14 @@
           <w:sz w:val="28"/>
           <w:szCs w:val="28"/>
         </w:rPr>
+        <w:t>-</w:t>
+      </w:r>
+      <w:r>
+        <w:rPr>
+          <w:rFonts w:eastAsiaTheme="minorEastAsia"/>
+          <w:sz w:val="28"/>
+          <w:szCs w:val="28"/>
+        </w:rPr>
         <w:t xml:space="preserve"> around 0.18, where </w:t>
       </w:r>
       <m:oMath>
@@ -827,7 +874,23 @@
           <w:sz w:val="28"/>
           <w:szCs w:val="28"/>
         </w:rPr>
-        <w:t xml:space="preserve"> complete cascade can get to around </w:t>
+        <w:t xml:space="preserve"> </w:t>
+      </w:r>
+      <w:r>
+        <w:rPr>
+          <w:rFonts w:eastAsiaTheme="minorEastAsia"/>
+          <w:sz w:val="28"/>
+          <w:szCs w:val="28"/>
+        </w:rPr>
+        <w:t xml:space="preserve">the probability for a </w:t>
+      </w:r>
+      <w:r>
+        <w:rPr>
+          <w:rFonts w:eastAsiaTheme="minorEastAsia"/>
+          <w:sz w:val="28"/>
+          <w:szCs w:val="28"/>
+        </w:rPr>
+        <w:t xml:space="preserve">complete cascade can get to around </w:t>
       </w:r>
       <m:oMath>
         <m:r>
@@ -1033,9 +1096,9 @@
         </w:rPr>
         <w:lastRenderedPageBreak/>
         <w:drawing>
-          <wp:inline distT="0" distB="0" distL="0" distR="0" wp14:anchorId="0F7D4A3C" wp14:editId="72A7D51D">
-            <wp:extent cx="4244697" cy="3181350"/>
-            <wp:effectExtent l="0" t="0" r="3810" b="0"/>
+          <wp:inline distT="0" distB="0" distL="0" distR="0" wp14:anchorId="0F7D4A3C" wp14:editId="763892AC">
+            <wp:extent cx="4361688" cy="3269034"/>
+            <wp:effectExtent l="0" t="0" r="1270" b="7620"/>
             <wp:docPr id="835739281" name="תמונה 14" descr="תמונה שמכילה צילום מסך, מלבן, תרשים, עיצוב&#10;&#10;התיאור נוצר באופן אוטומטי"/>
             <wp:cNvGraphicFramePr>
               <a:graphicFrameLocks xmlns:a="http://schemas.openxmlformats.org/drawingml/2006/main" noChangeAspect="1"/>
@@ -1065,7 +1128,7 @@
                   <pic:spPr bwMode="auto">
                     <a:xfrm>
                       <a:off x="0" y="0"/>
-                      <a:ext cx="4253903" cy="3188250"/>
+                      <a:ext cx="4361688" cy="3269034"/>
                     </a:xfrm>
                     <a:prstGeom prst="rect">
                       <a:avLst/>
@@ -1086,9 +1149,9 @@
           <w:noProof/>
         </w:rPr>
         <w:drawing>
-          <wp:inline distT="0" distB="0" distL="0" distR="0" wp14:anchorId="0845A15B" wp14:editId="61B51FF8">
-            <wp:extent cx="4242816" cy="2828715"/>
-            <wp:effectExtent l="0" t="0" r="5715" b="0"/>
+          <wp:inline distT="0" distB="0" distL="0" distR="0" wp14:anchorId="0845A15B" wp14:editId="0E4DEA56">
+            <wp:extent cx="4361688" cy="2907967"/>
+            <wp:effectExtent l="0" t="0" r="1270" b="6985"/>
             <wp:docPr id="1902635449" name="תמונה 11" descr="תמונה שמכילה טקסט, צילום מסך, צבעוני, מלבן&#10;&#10;התיאור נוצר באופן אוטומטי"/>
             <wp:cNvGraphicFramePr>
               <a:graphicFrameLocks xmlns:a="http://schemas.openxmlformats.org/drawingml/2006/main" noChangeAspect="1"/>
@@ -1118,7 +1181,7 @@
                   <pic:spPr bwMode="auto">
                     <a:xfrm>
                       <a:off x="0" y="0"/>
-                      <a:ext cx="4242816" cy="2828715"/>
+                      <a:ext cx="4361688" cy="2907967"/>
                     </a:xfrm>
                     <a:prstGeom prst="rect">
                       <a:avLst/>
@@ -1140,9 +1203,9 @@
         </w:rPr>
         <w:lastRenderedPageBreak/>
         <w:drawing>
-          <wp:inline distT="0" distB="0" distL="0" distR="0" wp14:anchorId="63EA8A53" wp14:editId="696E69CF">
-            <wp:extent cx="4242816" cy="3179942"/>
-            <wp:effectExtent l="0" t="0" r="5715" b="1905"/>
+          <wp:inline distT="0" distB="0" distL="0" distR="0" wp14:anchorId="63EA8A53" wp14:editId="0CBFBA42">
+            <wp:extent cx="4361688" cy="3269035"/>
+            <wp:effectExtent l="0" t="0" r="1270" b="7620"/>
             <wp:docPr id="925996552" name="תמונה 12" descr="תמונה שמכילה טקסט, צילום מסך, תרשים, עיצוב&#10;&#10;התיאור נוצר באופן אוטומטי"/>
             <wp:cNvGraphicFramePr>
               <a:graphicFrameLocks xmlns:a="http://schemas.openxmlformats.org/drawingml/2006/main" noChangeAspect="1"/>
@@ -1172,7 +1235,7 @@
                   <pic:spPr bwMode="auto">
                     <a:xfrm>
                       <a:off x="0" y="0"/>
-                      <a:ext cx="4242816" cy="3179942"/>
+                      <a:ext cx="4361688" cy="3269035"/>
                     </a:xfrm>
                     <a:prstGeom prst="rect">
                       <a:avLst/>
@@ -1193,9 +1256,9 @@
           <w:noProof/>
         </w:rPr>
         <w:drawing>
-          <wp:inline distT="0" distB="0" distL="0" distR="0" wp14:anchorId="48D2D7D2" wp14:editId="1C970738">
-            <wp:extent cx="4242816" cy="2828715"/>
-            <wp:effectExtent l="0" t="0" r="5715" b="0"/>
+          <wp:inline distT="0" distB="0" distL="0" distR="0" wp14:anchorId="48D2D7D2" wp14:editId="35E7FF4F">
+            <wp:extent cx="3447288" cy="2298331"/>
+            <wp:effectExtent l="0" t="0" r="1270" b="6985"/>
             <wp:docPr id="1726678977" name="תמונה 13" descr="תמונה שמכילה טקסט, צילום מסך, צבעוני, מלבן&#10;&#10;התיאור נוצר באופן אוטומטי"/>
             <wp:cNvGraphicFramePr>
               <a:graphicFrameLocks xmlns:a="http://schemas.openxmlformats.org/drawingml/2006/main" noChangeAspect="1"/>
@@ -1225,7 +1288,7 @@
                   <pic:spPr bwMode="auto">
                     <a:xfrm>
                       <a:off x="0" y="0"/>
-                      <a:ext cx="4242816" cy="2828715"/>
+                      <a:ext cx="3447288" cy="2298331"/>
                     </a:xfrm>
                     <a:prstGeom prst="rect">
                       <a:avLst/>
@@ -1241,6 +1304,678 @@
           </wp:inline>
         </w:drawing>
       </w:r>
+    </w:p>
+    <w:p>
+      <w:pPr>
+        <w:bidi w:val="0"/>
+        <w:jc w:val="both"/>
+        <w:rPr>
+          <w:rFonts w:cstheme="majorBidi"/>
+          <w:sz w:val="28"/>
+          <w:szCs w:val="28"/>
+        </w:rPr>
+      </w:pPr>
+    </w:p>
+    <w:p>
+      <w:pPr>
+        <w:bidi w:val="0"/>
+        <w:jc w:val="both"/>
+        <w:rPr>
+          <w:rFonts w:cstheme="majorBidi"/>
+          <w:sz w:val="28"/>
+          <w:szCs w:val="28"/>
+        </w:rPr>
+      </w:pPr>
+    </w:p>
+    <w:p>
+      <w:pPr>
+        <w:bidi w:val="0"/>
+        <w:jc w:val="both"/>
+        <w:rPr>
+          <w:rFonts w:cstheme="majorBidi"/>
+          <w:sz w:val="28"/>
+          <w:szCs w:val="28"/>
+        </w:rPr>
+      </w:pPr>
+    </w:p>
+    <w:p>
+      <w:pPr>
+        <w:bidi w:val="0"/>
+        <w:jc w:val="both"/>
+        <w:rPr>
+          <w:rFonts w:cstheme="majorBidi"/>
+          <w:sz w:val="28"/>
+          <w:szCs w:val="28"/>
+        </w:rPr>
+      </w:pPr>
+    </w:p>
+    <w:p>
+      <w:pPr>
+        <w:bidi w:val="0"/>
+        <w:jc w:val="both"/>
+        <w:rPr>
+          <w:rFonts w:cstheme="majorBidi"/>
+          <w:sz w:val="28"/>
+          <w:szCs w:val="28"/>
+        </w:rPr>
+      </w:pPr>
+    </w:p>
+    <w:p>
+      <w:pPr>
+        <w:bidi w:val="0"/>
+        <w:jc w:val="both"/>
+        <w:rPr>
+          <w:rFonts w:cstheme="majorBidi"/>
+          <w:sz w:val="28"/>
+          <w:szCs w:val="28"/>
+        </w:rPr>
+      </w:pPr>
+    </w:p>
+    <w:p>
+      <w:pPr>
+        <w:bidi w:val="0"/>
+        <w:jc w:val="both"/>
+        <w:rPr>
+          <w:rFonts w:cstheme="majorBidi"/>
+          <w:sz w:val="28"/>
+          <w:szCs w:val="28"/>
+        </w:rPr>
+      </w:pPr>
+    </w:p>
+    <w:p>
+      <w:pPr>
+        <w:bidi w:val="0"/>
+        <w:jc w:val="both"/>
+        <w:rPr>
+          <w:rFonts w:cstheme="majorBidi"/>
+          <w:sz w:val="28"/>
+          <w:szCs w:val="28"/>
+        </w:rPr>
+      </w:pPr>
+    </w:p>
+    <w:p>
+      <w:pPr>
+        <w:bidi w:val="0"/>
+        <w:jc w:val="both"/>
+        <w:rPr>
+          <w:rFonts w:cstheme="majorBidi"/>
+          <w:sz w:val="28"/>
+          <w:szCs w:val="28"/>
+        </w:rPr>
+      </w:pPr>
+    </w:p>
+    <w:p>
+      <w:pPr>
+        <w:bidi w:val="0"/>
+        <w:jc w:val="both"/>
+        <w:rPr>
+          <w:rFonts w:cstheme="majorBidi"/>
+          <w:sz w:val="28"/>
+          <w:szCs w:val="28"/>
+        </w:rPr>
+      </w:pPr>
+      <w:r>
+        <w:rPr>
+          <w:rFonts w:cstheme="majorBidi"/>
+          <w:sz w:val="28"/>
+          <w:szCs w:val="28"/>
+        </w:rPr>
+        <w:lastRenderedPageBreak/>
+        <w:t xml:space="preserve">(d) We got </w:t>
+      </w:r>
+      <w:r>
+        <w:rPr>
+          <w:rFonts w:cstheme="majorBidi"/>
+          <w:sz w:val="28"/>
+          <w:szCs w:val="28"/>
+        </w:rPr>
+        <w:t>the following graph:</w:t>
+      </w:r>
+    </w:p>
+    <w:p>
+      <w:pPr>
+        <w:bidi w:val="0"/>
+        <w:jc w:val="center"/>
+        <w:rPr>
+          <w:rFonts w:cstheme="majorBidi"/>
+          <w:sz w:val="28"/>
+          <w:szCs w:val="28"/>
+        </w:rPr>
+      </w:pPr>
+      <w:r>
+        <w:rPr>
+          <w:rFonts w:cstheme="majorBidi"/>
+          <w:noProof/>
+          <w:sz w:val="28"/>
+          <w:szCs w:val="28"/>
+        </w:rPr>
+        <w:drawing>
+          <wp:inline distT="0" distB="0" distL="0" distR="0" wp14:anchorId="50AF42CD" wp14:editId="4F6C9943">
+            <wp:extent cx="5050465" cy="3030401"/>
+            <wp:effectExtent l="0" t="0" r="0" b="0"/>
+            <wp:docPr id="790430598" name="תמונה 1"/>
+            <wp:cNvGraphicFramePr>
+              <a:graphicFrameLocks xmlns:a="http://schemas.openxmlformats.org/drawingml/2006/main" noChangeAspect="1"/>
+            </wp:cNvGraphicFramePr>
+            <a:graphic xmlns:a="http://schemas.openxmlformats.org/drawingml/2006/main">
+              <a:graphicData uri="http://schemas.openxmlformats.org/drawingml/2006/picture">
+                <pic:pic xmlns:pic="http://schemas.openxmlformats.org/drawingml/2006/picture">
+                  <pic:nvPicPr>
+                    <pic:cNvPr id="0" name="Picture 1"/>
+                    <pic:cNvPicPr>
+                      <a:picLocks noChangeAspect="1" noChangeArrowheads="1"/>
+                    </pic:cNvPicPr>
+                  </pic:nvPicPr>
+                  <pic:blipFill>
+                    <a:blip r:embed="rId9">
+                      <a:extLst>
+                        <a:ext uri="{28A0092B-C50C-407E-A947-70E740481C1C}">
+                          <a14:useLocalDpi xmlns:a14="http://schemas.microsoft.com/office/drawing/2010/main" val="0"/>
+                        </a:ext>
+                      </a:extLst>
+                    </a:blip>
+                    <a:srcRect/>
+                    <a:stretch>
+                      <a:fillRect/>
+                    </a:stretch>
+                  </pic:blipFill>
+                  <pic:spPr bwMode="auto">
+                    <a:xfrm>
+                      <a:off x="0" y="0"/>
+                      <a:ext cx="5084486" cy="3050814"/>
+                    </a:xfrm>
+                    <a:prstGeom prst="rect">
+                      <a:avLst/>
+                    </a:prstGeom>
+                    <a:noFill/>
+                    <a:ln>
+                      <a:noFill/>
+                    </a:ln>
+                  </pic:spPr>
+                </pic:pic>
+              </a:graphicData>
+            </a:graphic>
+          </wp:inline>
+        </w:drawing>
+      </w:r>
+    </w:p>
+    <w:p>
+      <w:pPr>
+        <w:bidi w:val="0"/>
+        <w:jc w:val="both"/>
+        <w:rPr>
+          <w:rFonts w:cstheme="majorBidi"/>
+          <w:sz w:val="28"/>
+          <w:szCs w:val="28"/>
+        </w:rPr>
+      </w:pPr>
+      <w:r>
+        <w:rPr>
+          <w:rFonts w:cstheme="majorBidi"/>
+          <w:sz w:val="28"/>
+          <w:szCs w:val="28"/>
+        </w:rPr>
+        <w:t xml:space="preserve">We thought about </w:t>
+      </w:r>
+      <w:r>
+        <w:rPr>
+          <w:rFonts w:cstheme="majorBidi"/>
+          <w:sz w:val="28"/>
+          <w:szCs w:val="28"/>
+        </w:rPr>
+        <w:t xml:space="preserve">adding </w:t>
+      </w:r>
+      <w:r>
+        <w:rPr>
+          <w:rFonts w:cstheme="majorBidi"/>
+          <w:sz w:val="28"/>
+          <w:szCs w:val="28"/>
+        </w:rPr>
+        <w:t xml:space="preserve">on top of a binary search </w:t>
+      </w:r>
+      <w:r>
+        <w:rPr>
+          <w:rFonts w:cstheme="majorBidi"/>
+          <w:sz w:val="28"/>
+          <w:szCs w:val="28"/>
+        </w:rPr>
+        <w:t xml:space="preserve">on </w:t>
+      </w:r>
+      <m:oMath>
+        <m:r>
+          <w:rPr>
+            <w:rFonts w:ascii="Cambria Math" w:hAnsi="Cambria Math" w:cstheme="majorBidi"/>
+            <w:sz w:val="28"/>
+            <w:szCs w:val="28"/>
+          </w:rPr>
+          <m:t>k</m:t>
+        </m:r>
+      </m:oMath>
+      <w:r>
+        <w:rPr>
+          <w:rFonts w:eastAsiaTheme="minorEastAsia" w:cstheme="majorBidi"/>
+          <w:sz w:val="28"/>
+          <w:szCs w:val="28"/>
+        </w:rPr>
+        <w:t>,</w:t>
+      </w:r>
+      <w:r>
+        <w:rPr>
+          <w:rFonts w:eastAsiaTheme="minorEastAsia" w:cstheme="majorBidi"/>
+          <w:sz w:val="28"/>
+          <w:szCs w:val="28"/>
+        </w:rPr>
+        <w:t xml:space="preserve"> </w:t>
+      </w:r>
+      <w:r>
+        <w:rPr>
+          <w:rFonts w:cstheme="majorBidi"/>
+          <w:sz w:val="28"/>
+          <w:szCs w:val="28"/>
+        </w:rPr>
+        <w:t xml:space="preserve">a </w:t>
+      </w:r>
+      <w:r>
+        <w:rPr>
+          <w:rFonts w:cstheme="majorBidi"/>
+          <w:sz w:val="28"/>
+          <w:szCs w:val="28"/>
+        </w:rPr>
+        <w:t>clustering algorithm to find dense</w:t>
+      </w:r>
+      <w:r>
+        <w:rPr>
+          <w:rFonts w:cstheme="majorBidi"/>
+          <w:sz w:val="28"/>
+          <w:szCs w:val="28"/>
+        </w:rPr>
+        <w:t xml:space="preserve"> disjoint</w:t>
+      </w:r>
+      <w:r>
+        <w:rPr>
+          <w:rFonts w:cstheme="majorBidi"/>
+          <w:sz w:val="28"/>
+          <w:szCs w:val="28"/>
+        </w:rPr>
+        <w:t xml:space="preserve"> sets, </w:t>
+      </w:r>
+      <m:oMath>
+        <m:sSub>
+          <m:sSubPr>
+            <m:ctrlPr>
+              <w:rPr>
+                <w:rFonts w:ascii="Cambria Math" w:hAnsi="Cambria Math" w:cstheme="majorBidi"/>
+                <w:i/>
+                <w:sz w:val="28"/>
+                <w:szCs w:val="28"/>
+              </w:rPr>
+            </m:ctrlPr>
+          </m:sSubPr>
+          <m:e>
+            <m:r>
+              <w:rPr>
+                <w:rFonts w:ascii="Cambria Math" w:hAnsi="Cambria Math" w:cstheme="majorBidi"/>
+                <w:sz w:val="28"/>
+                <w:szCs w:val="28"/>
+              </w:rPr>
+              <m:t>C</m:t>
+            </m:r>
+          </m:e>
+          <m:sub>
+            <m:r>
+              <w:rPr>
+                <w:rFonts w:ascii="Cambria Math" w:hAnsi="Cambria Math" w:cstheme="majorBidi"/>
+                <w:sz w:val="28"/>
+                <w:szCs w:val="28"/>
+              </w:rPr>
+              <m:t>n</m:t>
+            </m:r>
+          </m:sub>
+        </m:sSub>
+      </m:oMath>
+      <w:r>
+        <w:rPr>
+          <w:rFonts w:eastAsiaTheme="minorEastAsia" w:cstheme="majorBidi"/>
+          <w:sz w:val="28"/>
+          <w:szCs w:val="28"/>
+        </w:rPr>
+        <w:t>,</w:t>
+      </w:r>
+      <w:r>
+        <w:rPr>
+          <w:rFonts w:cstheme="majorBidi"/>
+          <w:sz w:val="28"/>
+          <w:szCs w:val="28"/>
+        </w:rPr>
+        <w:t xml:space="preserve"> and then for each set find the node </w:t>
+      </w:r>
+      <m:oMath>
+        <m:r>
+          <w:rPr>
+            <w:rFonts w:ascii="Cambria Math" w:hAnsi="Cambria Math" w:cstheme="majorBidi"/>
+            <w:sz w:val="28"/>
+            <w:szCs w:val="28"/>
+          </w:rPr>
+          <m:t>v</m:t>
+        </m:r>
+        <m:r>
+          <w:rPr>
+            <w:rFonts w:ascii="Cambria Math" w:hAnsi="Cambria Math" w:cstheme="majorBidi"/>
+            <w:sz w:val="28"/>
+            <w:szCs w:val="28"/>
+          </w:rPr>
+          <m:t>∈</m:t>
+        </m:r>
+        <m:sSub>
+          <m:sSubPr>
+            <m:ctrlPr>
+              <w:rPr>
+                <w:rFonts w:ascii="Cambria Math" w:hAnsi="Cambria Math" w:cstheme="majorBidi"/>
+                <w:i/>
+                <w:sz w:val="28"/>
+                <w:szCs w:val="28"/>
+              </w:rPr>
+            </m:ctrlPr>
+          </m:sSubPr>
+          <m:e>
+            <m:r>
+              <w:rPr>
+                <w:rFonts w:ascii="Cambria Math" w:hAnsi="Cambria Math" w:cstheme="majorBidi"/>
+                <w:sz w:val="28"/>
+                <w:szCs w:val="28"/>
+              </w:rPr>
+              <m:t>C</m:t>
+            </m:r>
+          </m:e>
+          <m:sub>
+            <m:r>
+              <w:rPr>
+                <w:rFonts w:ascii="Cambria Math" w:hAnsi="Cambria Math" w:cstheme="majorBidi"/>
+                <w:sz w:val="28"/>
+                <w:szCs w:val="28"/>
+              </w:rPr>
+              <m:t>n</m:t>
+            </m:r>
+          </m:sub>
+        </m:sSub>
+      </m:oMath>
+      <w:r>
+        <w:rPr>
+          <w:rFonts w:eastAsiaTheme="minorEastAsia" w:cstheme="majorBidi"/>
+          <w:sz w:val="28"/>
+          <w:szCs w:val="28"/>
+        </w:rPr>
+        <w:t xml:space="preserve"> that reaches the minimum of the function:</w:t>
+      </w:r>
+    </w:p>
+    <w:p>
+      <w:pPr>
+        <w:bidi w:val="0"/>
+        <w:jc w:val="both"/>
+        <w:rPr>
+          <w:rFonts w:eastAsiaTheme="minorEastAsia" w:cstheme="majorBidi"/>
+          <w:sz w:val="28"/>
+          <w:szCs w:val="28"/>
+        </w:rPr>
+      </w:pPr>
+      <m:oMathPara>
+        <m:oMath>
+          <m:f>
+            <m:fPr>
+              <m:ctrlPr>
+                <w:rPr>
+                  <w:rFonts w:ascii="Cambria Math" w:hAnsi="Cambria Math" w:cstheme="majorBidi"/>
+                  <w:i/>
+                  <w:sz w:val="28"/>
+                  <w:szCs w:val="28"/>
+                </w:rPr>
+              </m:ctrlPr>
+            </m:fPr>
+            <m:num>
+              <m:d>
+                <m:dPr>
+                  <m:begChr m:val="|"/>
+                  <m:endChr m:val="|"/>
+                  <m:ctrlPr>
+                    <w:rPr>
+                      <w:rFonts w:ascii="Cambria Math" w:hAnsi="Cambria Math" w:cstheme="majorBidi"/>
+                      <w:i/>
+                      <w:sz w:val="28"/>
+                      <w:szCs w:val="28"/>
+                    </w:rPr>
+                  </m:ctrlPr>
+                </m:dPr>
+                <m:e>
+                  <m:sSub>
+                    <m:sSubPr>
+                      <m:ctrlPr>
+                        <w:rPr>
+                          <w:rFonts w:ascii="Cambria Math" w:hAnsi="Cambria Math" w:cstheme="majorBidi"/>
+                          <w:i/>
+                          <w:sz w:val="28"/>
+                          <w:szCs w:val="28"/>
+                        </w:rPr>
+                      </m:ctrlPr>
+                    </m:sSubPr>
+                    <m:e>
+                      <m:r>
+                        <w:rPr>
+                          <w:rFonts w:ascii="Cambria Math" w:hAnsi="Cambria Math" w:cstheme="majorBidi"/>
+                          <w:sz w:val="28"/>
+                          <w:szCs w:val="28"/>
+                        </w:rPr>
+                        <m:t>C</m:t>
+                      </m:r>
+                    </m:e>
+                    <m:sub>
+                      <m:r>
+                        <w:rPr>
+                          <w:rFonts w:ascii="Cambria Math" w:hAnsi="Cambria Math" w:cstheme="majorBidi"/>
+                          <w:sz w:val="28"/>
+                          <w:szCs w:val="28"/>
+                        </w:rPr>
+                        <m:t>n</m:t>
+                      </m:r>
+                    </m:sub>
+                  </m:sSub>
+                  <m:r>
+                    <w:rPr>
+                      <w:rFonts w:ascii="Cambria Math" w:hAnsi="Cambria Math" w:cstheme="majorBidi"/>
+                      <w:sz w:val="28"/>
+                      <w:szCs w:val="28"/>
+                    </w:rPr>
+                    <m:t>∩N</m:t>
+                  </m:r>
+                  <m:d>
+                    <m:dPr>
+                      <m:ctrlPr>
+                        <w:rPr>
+                          <w:rFonts w:ascii="Cambria Math" w:hAnsi="Cambria Math" w:cstheme="majorBidi"/>
+                          <w:i/>
+                          <w:sz w:val="28"/>
+                          <w:szCs w:val="28"/>
+                        </w:rPr>
+                      </m:ctrlPr>
+                    </m:dPr>
+                    <m:e>
+                      <m:r>
+                        <w:rPr>
+                          <w:rFonts w:ascii="Cambria Math" w:hAnsi="Cambria Math" w:cstheme="majorBidi"/>
+                          <w:sz w:val="28"/>
+                          <w:szCs w:val="28"/>
+                        </w:rPr>
+                        <m:t>v</m:t>
+                      </m:r>
+                    </m:e>
+                  </m:d>
+                </m:e>
+              </m:d>
+            </m:num>
+            <m:den>
+              <m:d>
+                <m:dPr>
+                  <m:begChr m:val="|"/>
+                  <m:endChr m:val="|"/>
+                  <m:ctrlPr>
+                    <w:rPr>
+                      <w:rFonts w:ascii="Cambria Math" w:hAnsi="Cambria Math" w:cstheme="majorBidi"/>
+                      <w:i/>
+                      <w:sz w:val="28"/>
+                      <w:szCs w:val="28"/>
+                    </w:rPr>
+                  </m:ctrlPr>
+                </m:dPr>
+                <m:e>
+                  <m:r>
+                    <w:rPr>
+                      <w:rFonts w:ascii="Cambria Math" w:hAnsi="Cambria Math" w:cstheme="majorBidi"/>
+                      <w:sz w:val="28"/>
+                      <w:szCs w:val="28"/>
+                    </w:rPr>
+                    <m:t>N</m:t>
+                  </m:r>
+                  <m:d>
+                    <m:dPr>
+                      <m:ctrlPr>
+                        <w:rPr>
+                          <w:rFonts w:ascii="Cambria Math" w:hAnsi="Cambria Math" w:cstheme="majorBidi"/>
+                          <w:i/>
+                          <w:sz w:val="28"/>
+                          <w:szCs w:val="28"/>
+                        </w:rPr>
+                      </m:ctrlPr>
+                    </m:dPr>
+                    <m:e>
+                      <m:r>
+                        <w:rPr>
+                          <w:rFonts w:ascii="Cambria Math" w:hAnsi="Cambria Math" w:cstheme="majorBidi"/>
+                          <w:sz w:val="28"/>
+                          <w:szCs w:val="28"/>
+                        </w:rPr>
+                        <m:t>v</m:t>
+                      </m:r>
+                    </m:e>
+                  </m:d>
+                </m:e>
+              </m:d>
+            </m:den>
+          </m:f>
+        </m:oMath>
+      </m:oMathPara>
+    </w:p>
+    <w:p>
+      <w:pPr>
+        <w:bidi w:val="0"/>
+        <w:jc w:val="both"/>
+        <w:rPr>
+          <w:rFonts w:cstheme="majorBidi"/>
+          <w:sz w:val="28"/>
+          <w:szCs w:val="28"/>
+        </w:rPr>
+      </w:pPr>
+      <w:r>
+        <w:rPr>
+          <w:rFonts w:eastAsiaTheme="minorEastAsia" w:cstheme="majorBidi"/>
+          <w:sz w:val="28"/>
+          <w:szCs w:val="28"/>
+        </w:rPr>
+        <w:t xml:space="preserve">and then build </w:t>
+      </w:r>
+      <m:oMath>
+        <m:r>
+          <w:rPr>
+            <w:rFonts w:ascii="Cambria Math" w:eastAsiaTheme="minorEastAsia" w:hAnsi="Cambria Math" w:cstheme="majorBidi"/>
+            <w:sz w:val="28"/>
+            <w:szCs w:val="28"/>
+          </w:rPr>
+          <m:t>S</m:t>
+        </m:r>
+      </m:oMath>
+      <w:r>
+        <w:rPr>
+          <w:rFonts w:eastAsiaTheme="minorEastAsia" w:cstheme="majorBidi"/>
+          <w:sz w:val="28"/>
+          <w:szCs w:val="28"/>
+        </w:rPr>
+        <w:t xml:space="preserve"> as </w:t>
+      </w:r>
+      <w:r>
+        <w:rPr>
+          <w:rFonts w:eastAsiaTheme="minorEastAsia" w:cstheme="majorBidi"/>
+          <w:sz w:val="28"/>
+          <w:szCs w:val="28"/>
+        </w:rPr>
+        <w:t xml:space="preserve">the set of </w:t>
+      </w:r>
+      <w:r>
+        <w:rPr>
+          <w:rFonts w:cstheme="majorBidi"/>
+          <w:sz w:val="28"/>
+          <w:szCs w:val="28"/>
+        </w:rPr>
+        <w:t xml:space="preserve">those nodes, but </w:t>
+      </w:r>
+      <w:r>
+        <w:rPr>
+          <w:rFonts w:cstheme="majorBidi"/>
+          <w:sz w:val="28"/>
+          <w:szCs w:val="28"/>
+        </w:rPr>
+        <w:t>unfortunately,</w:t>
+      </w:r>
+      <w:r>
+        <w:rPr>
+          <w:rFonts w:cstheme="majorBidi"/>
+          <w:sz w:val="28"/>
+          <w:szCs w:val="28"/>
+        </w:rPr>
+        <w:t xml:space="preserve"> </w:t>
+      </w:r>
+      <w:r>
+        <w:rPr>
+          <w:rFonts w:cstheme="majorBidi"/>
+          <w:sz w:val="28"/>
+          <w:szCs w:val="28"/>
+        </w:rPr>
+        <w:t>we did not</w:t>
+      </w:r>
+      <w:r>
+        <w:rPr>
+          <w:rFonts w:cstheme="majorBidi"/>
+          <w:sz w:val="28"/>
+          <w:szCs w:val="28"/>
+        </w:rPr>
+        <w:t xml:space="preserve"> have time to implement that and decided to just implement a binary search on </w:t>
+      </w:r>
+      <m:oMath>
+        <m:r>
+          <w:rPr>
+            <w:rFonts w:ascii="Cambria Math" w:hAnsi="Cambria Math" w:cstheme="majorBidi"/>
+            <w:sz w:val="28"/>
+            <w:szCs w:val="28"/>
+          </w:rPr>
+          <m:t>k</m:t>
+        </m:r>
+      </m:oMath>
+      <w:r>
+        <w:rPr>
+          <w:rFonts w:eastAsiaTheme="minorEastAsia" w:cstheme="majorBidi"/>
+          <w:sz w:val="28"/>
+          <w:szCs w:val="28"/>
+        </w:rPr>
+        <w:t>.</w:t>
+      </w:r>
+    </w:p>
+    <w:p>
+      <w:pPr>
+        <w:bidi w:val="0"/>
+        <w:jc w:val="both"/>
+        <w:rPr>
+          <w:rFonts w:cstheme="majorBidi"/>
+          <w:sz w:val="28"/>
+          <w:szCs w:val="28"/>
+        </w:rPr>
+      </w:pPr>
     </w:p>
     <w:p>
       <w:pPr>
@@ -4249,7 +4984,25 @@
           <w:sz w:val="28"/>
           <w:szCs w:val="28"/>
         </w:rPr>
-        <w:t xml:space="preserve">And that's easy to see that </w:t>
+        <w:t xml:space="preserve">And </w:t>
+      </w:r>
+      <w:proofErr w:type="gramStart"/>
+      <w:r>
+        <w:rPr>
+          <w:rFonts w:eastAsiaTheme="minorEastAsia" w:cstheme="majorBidi"/>
+          <w:sz w:val="28"/>
+          <w:szCs w:val="28"/>
+        </w:rPr>
+        <w:t>that's</w:t>
+      </w:r>
+      <w:proofErr w:type="gramEnd"/>
+      <w:r>
+        <w:rPr>
+          <w:rFonts w:eastAsiaTheme="minorEastAsia" w:cstheme="majorBidi"/>
+          <w:sz w:val="28"/>
+          <w:szCs w:val="28"/>
+        </w:rPr>
+        <w:t xml:space="preserve"> easy to see that </w:t>
       </w:r>
       <m:oMath>
         <m:d>
@@ -5434,13 +6187,23 @@
         </w:rPr>
         <w:t xml:space="preserve"> </w:t>
       </w:r>
-      <w:r>
-        <w:rPr>
-          <w:rFonts w:eastAsiaTheme="minorEastAsia" w:cstheme="majorBidi"/>
-          <w:sz w:val="28"/>
-          <w:szCs w:val="28"/>
-        </w:rPr>
-        <w:t>there's an integer max-flow</w:t>
+      <w:proofErr w:type="gramStart"/>
+      <w:r>
+        <w:rPr>
+          <w:rFonts w:eastAsiaTheme="minorEastAsia" w:cstheme="majorBidi"/>
+          <w:sz w:val="28"/>
+          <w:szCs w:val="28"/>
+        </w:rPr>
+        <w:t>there's</w:t>
+      </w:r>
+      <w:proofErr w:type="gramEnd"/>
+      <w:r>
+        <w:rPr>
+          <w:rFonts w:eastAsiaTheme="minorEastAsia" w:cstheme="majorBidi"/>
+          <w:sz w:val="28"/>
+          <w:szCs w:val="28"/>
+        </w:rPr>
+        <w:t xml:space="preserve"> an integer max-flow</w:t>
       </w:r>
       <w:r>
         <w:rPr>
@@ -5576,7 +6339,25 @@
           <w:sz w:val="28"/>
           <w:szCs w:val="28"/>
         </w:rPr>
-        <w:t>, we've se</w:t>
+        <w:t xml:space="preserve">, </w:t>
+      </w:r>
+      <w:proofErr w:type="gramStart"/>
+      <w:r>
+        <w:rPr>
+          <w:rFonts w:eastAsiaTheme="minorEastAsia" w:cstheme="majorBidi"/>
+          <w:sz w:val="28"/>
+          <w:szCs w:val="28"/>
+        </w:rPr>
+        <w:t>we've</w:t>
+      </w:r>
+      <w:proofErr w:type="gramEnd"/>
+      <w:r>
+        <w:rPr>
+          <w:rFonts w:eastAsiaTheme="minorEastAsia" w:cstheme="majorBidi"/>
+          <w:sz w:val="28"/>
+          <w:szCs w:val="28"/>
+        </w:rPr>
+        <w:t xml:space="preserve"> se</w:t>
       </w:r>
       <w:r>
         <w:rPr>
@@ -5967,7 +6748,25 @@
           <w:sz w:val="28"/>
           <w:szCs w:val="28"/>
         </w:rPr>
-        <w:t xml:space="preserve"> could be matched to riders </w:t>
+        <w:t xml:space="preserve"> could </w:t>
+      </w:r>
+      <w:proofErr w:type="gramStart"/>
+      <w:r>
+        <w:rPr>
+          <w:rFonts w:eastAsiaTheme="minorEastAsia" w:cstheme="majorBidi"/>
+          <w:sz w:val="28"/>
+          <w:szCs w:val="28"/>
+        </w:rPr>
+        <w:t>be matched</w:t>
+      </w:r>
+      <w:proofErr w:type="gramEnd"/>
+      <w:r>
+        <w:rPr>
+          <w:rFonts w:eastAsiaTheme="minorEastAsia" w:cstheme="majorBidi"/>
+          <w:sz w:val="28"/>
+          <w:szCs w:val="28"/>
+        </w:rPr>
+        <w:t xml:space="preserve"> to riders </w:t>
       </w:r>
       <m:oMath>
         <m:r>
@@ -6048,7 +6847,25 @@
           <w:sz w:val="28"/>
           <w:szCs w:val="28"/>
         </w:rPr>
-        <w:t xml:space="preserve">size of the maximal matching is 4 and that in that matching driver </w:t>
+        <w:t xml:space="preserve">size of the maximal matching is </w:t>
+      </w:r>
+      <w:proofErr w:type="gramStart"/>
+      <w:r>
+        <w:rPr>
+          <w:rFonts w:eastAsiaTheme="minorEastAsia" w:cstheme="majorBidi"/>
+          <w:sz w:val="28"/>
+          <w:szCs w:val="28"/>
+        </w:rPr>
+        <w:t>4</w:t>
+      </w:r>
+      <w:proofErr w:type="gramEnd"/>
+      <w:r>
+        <w:rPr>
+          <w:rFonts w:eastAsiaTheme="minorEastAsia" w:cstheme="majorBidi"/>
+          <w:sz w:val="28"/>
+          <w:szCs w:val="28"/>
+        </w:rPr>
+        <w:t xml:space="preserve"> and that in that matching driver </w:t>
       </w:r>
       <m:oMath>
         <m:r>
@@ -6184,9 +7001,9 @@
           <w:szCs w:val="28"/>
         </w:rPr>
         <w:drawing>
-          <wp:inline distT="0" distB="0" distL="0" distR="0" wp14:anchorId="71C6C3F3" wp14:editId="48C5A76F">
-            <wp:extent cx="3512681" cy="2106592"/>
-            <wp:effectExtent l="0" t="0" r="0" b="8255"/>
+          <wp:inline distT="0" distB="0" distL="0" distR="0" wp14:anchorId="71C6C3F3" wp14:editId="31856D72">
+            <wp:extent cx="3957851" cy="2373565"/>
+            <wp:effectExtent l="0" t="0" r="5080" b="8255"/>
             <wp:docPr id="40303899" name="תמונה 1"/>
             <wp:cNvGraphicFramePr>
               <a:graphicFrameLocks xmlns:a="http://schemas.openxmlformats.org/drawingml/2006/main" noChangeAspect="1"/>
@@ -6201,7 +7018,7 @@
                     </pic:cNvPicPr>
                   </pic:nvPicPr>
                   <pic:blipFill>
-                    <a:blip r:embed="rId9" cstate="print">
+                    <a:blip r:embed="rId10" cstate="print">
                       <a:extLst>
                         <a:ext uri="{28A0092B-C50C-407E-A947-70E740481C1C}">
                           <a14:useLocalDpi xmlns:a14="http://schemas.microsoft.com/office/drawing/2010/main" val="0"/>
@@ -6216,7 +7033,7 @@
                   <pic:spPr bwMode="auto">
                     <a:xfrm>
                       <a:off x="0" y="0"/>
-                      <a:ext cx="3525465" cy="2114259"/>
+                      <a:ext cx="3966365" cy="2378671"/>
                     </a:xfrm>
                     <a:prstGeom prst="rect">
                       <a:avLst/>
@@ -6335,15 +7152,33 @@
           <w:sz w:val="28"/>
           <w:szCs w:val="28"/>
         </w:rPr>
-        <w:t>could be</w:t>
-      </w:r>
-      <w:r>
-        <w:rPr>
-          <w:rFonts w:eastAsiaTheme="minorEastAsia" w:cstheme="majorBidi"/>
-          <w:sz w:val="28"/>
-          <w:szCs w:val="28"/>
-        </w:rPr>
-        <w:t xml:space="preserve"> connected to each rider with probability </w:t>
+        <w:t xml:space="preserve">could </w:t>
+      </w:r>
+      <w:proofErr w:type="gramStart"/>
+      <w:r>
+        <w:rPr>
+          <w:rFonts w:eastAsiaTheme="minorEastAsia" w:cstheme="majorBidi"/>
+          <w:sz w:val="28"/>
+          <w:szCs w:val="28"/>
+        </w:rPr>
+        <w:t>be</w:t>
+      </w:r>
+      <w:r>
+        <w:rPr>
+          <w:rFonts w:eastAsiaTheme="minorEastAsia" w:cstheme="majorBidi"/>
+          <w:sz w:val="28"/>
+          <w:szCs w:val="28"/>
+        </w:rPr>
+        <w:t xml:space="preserve"> connected</w:t>
+      </w:r>
+      <w:proofErr w:type="gramEnd"/>
+      <w:r>
+        <w:rPr>
+          <w:rFonts w:eastAsiaTheme="minorEastAsia" w:cstheme="majorBidi"/>
+          <w:sz w:val="28"/>
+          <w:szCs w:val="28"/>
+        </w:rPr>
+        <w:t xml:space="preserve"> to each rider with probability </w:t>
       </w:r>
       <m:oMath>
         <m:r>

</xml_diff>